<commit_message>
Avance sequia, controller y servicio
</commit_message>
<xml_diff>
--- a/plantillasWord/UTS_occidental.docx
+++ b/plantillasWord/UTS_occidental.docx
@@ -466,7 +466,7 @@
           <w:r>
             <w:fldChar w:fldCharType="separate"/>
           </w:r>
-          <w:hyperlink w:anchor="_Toc212646220" w:history="1">
+          <w:hyperlink w:anchor="_Toc213488164" w:history="1">
             <w:r>
               <w:rPr>
                 <w:rStyle w:val="Hipervnculo"/>
@@ -512,7 +512,7 @@
                 <w:noProof/>
                 <w:webHidden/>
               </w:rPr>
-              <w:instrText xml:space="preserve"> PAGEREF _Toc212646220 \h </w:instrText>
+              <w:instrText xml:space="preserve"> PAGEREF _Toc213488164 \h </w:instrText>
             </w:r>
             <w:r>
               <w:rPr>
@@ -560,7 +560,7 @@
               <w14:ligatures w14:val="standardContextual"/>
             </w:rPr>
           </w:pPr>
-          <w:hyperlink w:anchor="_Toc212646221" w:history="1">
+          <w:hyperlink w:anchor="_Toc213488165" w:history="1">
             <w:r>
               <w:rPr>
                 <w:rStyle w:val="Hipervnculo"/>
@@ -585,7 +585,7 @@
                 <w:rStyle w:val="Hipervnculo"/>
                 <w:noProof/>
               </w:rPr>
-              <w:t>MAPA DE ESTADO DE LOS ESCENARIOS DE ESCASEZ Y EVOLUCIÓN DE LOS INDICADORES POR UTE</w:t>
+              <w:t>MAPA DE ESTADO DE LOS ESCENARIOS DE SEQUÍA Y EVOLUCIÓN DE LOS INDICADORES POR UTS</w:t>
             </w:r>
             <w:r>
               <w:rPr>
@@ -606,7 +606,7 @@
                 <w:noProof/>
                 <w:webHidden/>
               </w:rPr>
-              <w:instrText xml:space="preserve"> PAGEREF _Toc212646221 \h </w:instrText>
+              <w:instrText xml:space="preserve"> PAGEREF _Toc213488165 \h </w:instrText>
             </w:r>
             <w:r>
               <w:rPr>
@@ -626,7 +626,7 @@
                 <w:noProof/>
                 <w:webHidden/>
               </w:rPr>
-              <w:t>4</w:t>
+              <w:t>3</w:t>
             </w:r>
             <w:r>
               <w:rPr>
@@ -686,7 +686,8 @@
       <w:bookmarkStart w:id="1" w:name="_Toc127369450"/>
       <w:bookmarkStart w:id="2" w:name="_Toc127866084"/>
       <w:bookmarkStart w:id="3" w:name="_Toc127871470"/>
-      <w:bookmarkStart w:id="4" w:name="_Toc212646220"/>
+      <w:bookmarkStart w:id="4" w:name="_Toc209111341"/>
+      <w:bookmarkStart w:id="5" w:name="_Toc213488164"/>
       <w:bookmarkEnd w:id="0"/>
       <w:bookmarkEnd w:id="1"/>
       <w:bookmarkEnd w:id="2"/>
@@ -696,6 +697,10 @@
         <w:t>INTRODUCCIÓN</w:t>
       </w:r>
       <w:bookmarkEnd w:id="4"/>
+      <w:bookmarkEnd w:id="5"/>
+      <w:r>
+        <w:t xml:space="preserve"> </w:t>
+      </w:r>
     </w:p>
     <w:p>
       <w:pPr>
@@ -709,19 +714,7 @@
         <w:rPr>
           <w:b/>
         </w:rPr>
-        <w:t xml:space="preserve">evolución de los indicadores de </w:t>
-      </w:r>
-      <w:r>
-        <w:rPr>
-          <w:b/>
-        </w:rPr>
-        <w:t>escasez</w:t>
-      </w:r>
-      <w:r>
-        <w:rPr>
-          <w:b/>
-        </w:rPr>
-        <w:t xml:space="preserve"> en el ámbito de la Demarcación Hidrográfica del Cantábrico Occidental</w:t>
+        <w:t>evolución de los indicadores de sequía en el ámbito de la Demarcación Hidrográfica del Cantábrico Occidental</w:t>
       </w:r>
       <w:r>
         <w:t xml:space="preserve">, </w:t>
@@ -730,25 +723,7 @@
         <w:rPr>
           <w:b/>
         </w:rPr>
-        <w:t xml:space="preserve">dividida en </w:t>
-      </w:r>
-      <w:r>
-        <w:rPr>
-          <w:b/>
-        </w:rPr>
-        <w:t>4</w:t>
-      </w:r>
-      <w:r>
-        <w:rPr>
-          <w:b/>
-        </w:rPr>
-        <w:t xml:space="preserve"> unidades territoriales </w:t>
-      </w:r>
-      <w:r>
-        <w:rPr>
-          <w:b/>
-        </w:rPr>
-        <w:t>de escasez</w:t>
+        <w:t>dividida en 15 unidades territoriales a efectos de sequía prolongada (UTS).</w:t>
       </w:r>
       <w:r>
         <w:rPr>
@@ -757,1452 +732,96 @@
         <w:t xml:space="preserve"> </w:t>
       </w:r>
       <w:r>
-        <w:rPr>
-          <w:b/>
-        </w:rPr>
-        <w:t>(UTE</w:t>
-      </w:r>
-      <w:r>
-        <w:rPr>
-          <w:b/>
-        </w:rPr>
-        <w:t>).</w:t>
-      </w:r>
-      <w:r>
-        <w:rPr>
-          <w:b/>
-        </w:rPr>
-        <w:t xml:space="preserve"> </w:t>
-      </w:r>
-      <w:r>
-        <w:t>Estas UTE está</w:t>
-      </w:r>
-      <w:r>
-        <w:t>n</w:t>
-      </w:r>
-      <w:r>
-        <w:t xml:space="preserve"> relacionada</w:t>
-      </w:r>
-      <w:r>
-        <w:t>s</w:t>
-      </w:r>
-      <w:r>
-        <w:t xml:space="preserve"> con los sistemas y subsistemas de explotación recogidos en el Plan Hidrológico de la Demarcación (</w:t>
-      </w:r>
-      <w:r>
-        <w:t>segundo</w:t>
-      </w:r>
-      <w:r>
-        <w:t xml:space="preserve"> ciclo).</w:t>
+        <w:t xml:space="preserve">Estas UTS están relacionadas con las zonas y subzonas del estudio de recursos del Plan Hidrológico </w:t>
+      </w:r>
+      <w:r>
+        <w:t>de la Demarcación (s</w:t>
+      </w:r>
+      <w:r>
+        <w:t>egundo ciclo</w:t>
+      </w:r>
+      <w:r>
+        <w:t>)</w:t>
+      </w:r>
+      <w:r>
+        <w:t>.</w:t>
       </w:r>
     </w:p>
     <w:p>
       <w:pPr>
+        <w:spacing w:before="120" w:after="120"/>
         <w:jc w:val="both"/>
       </w:pPr>
       <w:r>
-        <w:t xml:space="preserve">La </w:t>
-      </w:r>
-      <w:r>
-        <w:rPr>
-          <w:b/>
-        </w:rPr>
-        <w:t>escasez coyuntural</w:t>
-      </w:r>
-      <w:r>
-        <w:t xml:space="preserve"> se define en el PES como la situación de escasez no continuada que, aun permitiendo el cumplimiento de los criterios de garantía en la atención de las demandas reconocidas en el correspondiente plan hidrológico, limita temporalmente el suministro de manera significativa. No debe confundirse con la escasez estructural, que sería aquella que impide la atención de las demandas </w:t>
-      </w:r>
-      <w:proofErr w:type="gramStart"/>
-      <w:r>
-        <w:t>de acuerdo a</w:t>
-      </w:r>
-      <w:proofErr w:type="gramEnd"/>
-      <w:r>
-        <w:t xml:space="preserve"> los criterios de garantía establecidos, y que debe ser analizada y resuelta en el ámbito de la planificación hidrológica, quedando por tanto fuera del objeto del PES y por consiguiente del presente informe de seguimiento.</w:t>
+        <w:t xml:space="preserve">De acuerdo con la definición recogida en la Instrucción de Planificación Hidrológica, la </w:t>
+      </w:r>
+      <w:r>
+        <w:rPr>
+          <w:b/>
+        </w:rPr>
+        <w:t>sequía prolongada</w:t>
+      </w:r>
+      <w:r>
+        <w:t xml:space="preserve"> es aquella producida por circunstancias excepcionales o que no han podido preverse razonablemente. La identificación de estas circunstancias se realiza mediante el uso de indicadores relacionados con la falta de precipitación durante un periodo de tiempo y teniendo en cuenta aspectos como la intensidad y la duración. Se han seleccionado como variables de sequía los índices estandarizados de precipitación de diversas estaciones pluviométricas en las distintas UTS </w:t>
+      </w:r>
+      <w:r>
+        <w:t>a partir de los datos de precipitación acumulada de 3 meses.</w:t>
+      </w:r>
+      <w:r>
+        <w:t xml:space="preserve"> Estos índices han sido re-escalados entre 0 y 1. </w:t>
       </w:r>
     </w:p>
     <w:p>
       <w:pPr>
+        <w:spacing w:before="120" w:after="120"/>
         <w:jc w:val="both"/>
-      </w:pPr>
-      <w:r>
-        <w:t xml:space="preserve">Los </w:t>
-      </w:r>
-      <w:r>
-        <w:rPr>
-          <w:b/>
-        </w:rPr>
-        <w:t>indicadores de escasez</w:t>
-      </w:r>
-      <w:r>
-        <w:t xml:space="preserve"> deben reflejar la imposibilidad coyuntural de atender las demandas y a la vez, servir como instrumento de ayuda en la toma de decisiones relativas a la gestión de los recursos hídricos. Para ello, en cada unidad territorial se debe elegir uno o varios indicadores combinados, relacionados con la evolución de la disponibilidad de recursos, de forma que reflejen el riesgo de no satisfacer la demanda de la actividad humana habiendo descontado previamente los requerimientos ambientales.</w:t>
+        <w:rPr>
+          <w:b/>
+        </w:rPr>
+      </w:pPr>
+      <w:r>
+        <w:t>Dentro de cada UTS se calcula una media ponderada de los índices</w:t>
       </w:r>
       <w:r>
         <w:t xml:space="preserve"> </w:t>
       </w:r>
       <w:r>
-        <w:t xml:space="preserve">Las </w:t>
-      </w:r>
-      <w:r>
-        <w:rPr>
-          <w:b/>
-        </w:rPr>
-        <w:t xml:space="preserve">variables </w:t>
-      </w:r>
-      <w:r>
-        <w:t>consideradas</w:t>
-      </w:r>
-      <w:r>
-        <w:t xml:space="preserve"> en el sistema de indicadores de escasez incluyen: datos de aportaciones en una selección estaciones de aforos relevantes, aportaciones de entrada a los embalses más relevantes y volúmenes embalsados. La combinación y ponderación de las variables de cada estación seleccionada configuran un único indicador de paso mensual por UTE.</w:t>
+        <w:t>de cada estaci</w:t>
+      </w:r>
+      <w:r>
+        <w:t>ón seleccionada, obteniéndose un único índice de estado por cada UTS.</w:t>
+      </w:r>
+      <w:r>
+        <w:rPr>
+          <w:b/>
+        </w:rPr>
+        <w:t xml:space="preserve"> </w:t>
+      </w:r>
+      <w:r>
+        <w:rPr>
+          <w:b/>
+        </w:rPr>
+        <w:t xml:space="preserve">Cuando el valor de </w:t>
+      </w:r>
+      <w:r>
+        <w:rPr>
+          <w:b/>
+        </w:rPr>
+        <w:t>dicho índice</w:t>
+      </w:r>
+      <w:r>
+        <w:rPr>
+          <w:b/>
+        </w:rPr>
+        <w:t xml:space="preserve"> tome un valor inferior a 0,3 se considera que existe una situación de sequía prolongada</w:t>
+      </w:r>
+      <w:r>
+        <w:rPr>
+          <w:b/>
+        </w:rPr>
+        <w:t xml:space="preserve"> en una determinada UTS.</w:t>
       </w:r>
     </w:p>
-    <w:p>
-      <w:pPr>
-        <w:jc w:val="both"/>
-      </w:pPr>
-      <w:bookmarkStart w:id="5" w:name="_Hlk208394976"/>
-      <w:r>
-        <w:t>En función de los resultados de los indicadores de escasez de cada UTE se definen 4 escenarios:</w:t>
-      </w:r>
-    </w:p>
-    <w:bookmarkEnd w:id="5"/>
-    <w:tbl>
-      <w:tblPr>
-        <w:tblStyle w:val="Tablaconcuadrcula"/>
-        <w:tblW w:w="0" w:type="auto"/>
-        <w:jc w:val="center"/>
-        <w:tblBorders>
-          <w:top w:val="none" w:sz="0" w:space="0" w:color="auto"/>
-          <w:left w:val="none" w:sz="0" w:space="0" w:color="auto"/>
-          <w:bottom w:val="none" w:sz="0" w:space="0" w:color="auto"/>
-          <w:right w:val="none" w:sz="0" w:space="0" w:color="auto"/>
-          <w:insideH w:val="none" w:sz="0" w:space="0" w:color="auto"/>
-          <w:insideV w:val="none" w:sz="0" w:space="0" w:color="auto"/>
-        </w:tblBorders>
-        <w:tblLook w:val="04A0" w:firstRow="1" w:lastRow="0" w:firstColumn="1" w:lastColumn="0" w:noHBand="0" w:noVBand="1"/>
-      </w:tblPr>
-      <w:tblGrid>
-        <w:gridCol w:w="2261"/>
-        <w:gridCol w:w="1452"/>
-        <w:gridCol w:w="1362"/>
-        <w:gridCol w:w="1446"/>
-        <w:gridCol w:w="1497"/>
-      </w:tblGrid>
-      <w:tr>
-        <w:trPr>
-          <w:jc w:val="center"/>
-        </w:trPr>
-        <w:tc>
-          <w:tcPr>
-            <w:tcW w:w="2261" w:type="dxa"/>
-          </w:tcPr>
-          <w:p>
-            <w:pPr>
-              <w:jc w:val="center"/>
-            </w:pPr>
-          </w:p>
-        </w:tc>
-        <w:tc>
-          <w:tcPr>
-            <w:tcW w:w="1452" w:type="dxa"/>
-            <w:tcBorders>
-              <w:top w:val="outset" w:sz="6" w:space="0" w:color="auto"/>
-              <w:left w:val="outset" w:sz="6" w:space="0" w:color="auto"/>
-            </w:tcBorders>
-            <w:shd w:val="clear" w:color="auto" w:fill="00B050"/>
-          </w:tcPr>
-          <w:p>
-            <w:pPr>
-              <w:jc w:val="center"/>
-              <w:rPr>
-                <w:b/>
-              </w:rPr>
-            </w:pPr>
-            <w:r>
-              <w:rPr>
-                <w:b/>
-              </w:rPr>
-              <w:t>Normalidad</w:t>
-            </w:r>
-          </w:p>
-          <w:p>
-            <w:pPr>
-              <w:jc w:val="center"/>
-              <w:rPr>
-                <w:sz w:val="20"/>
-              </w:rPr>
-            </w:pPr>
-            <w:r>
-              <w:rPr>
-                <w:sz w:val="20"/>
-              </w:rPr>
-              <w:t>(ausencia de escasez)</w:t>
-            </w:r>
-          </w:p>
-        </w:tc>
-        <w:tc>
-          <w:tcPr>
-            <w:tcW w:w="1362" w:type="dxa"/>
-            <w:tcBorders>
-              <w:top w:val="outset" w:sz="6" w:space="0" w:color="auto"/>
-            </w:tcBorders>
-            <w:shd w:val="clear" w:color="auto" w:fill="FFFF00"/>
-          </w:tcPr>
-          <w:p>
-            <w:pPr>
-              <w:jc w:val="center"/>
-              <w:rPr>
-                <w:b/>
-              </w:rPr>
-            </w:pPr>
-            <w:r>
-              <w:rPr>
-                <w:b/>
-              </w:rPr>
-              <w:t>Prealerta</w:t>
-            </w:r>
-          </w:p>
-          <w:p>
-            <w:pPr>
-              <w:jc w:val="center"/>
-              <w:rPr>
-                <w:sz w:val="20"/>
-              </w:rPr>
-            </w:pPr>
-            <w:r>
-              <w:rPr>
-                <w:sz w:val="20"/>
-              </w:rPr>
-              <w:t>(escasez moderada)</w:t>
-            </w:r>
-          </w:p>
-        </w:tc>
-        <w:tc>
-          <w:tcPr>
-            <w:tcW w:w="1446" w:type="dxa"/>
-            <w:tcBorders>
-              <w:top w:val="outset" w:sz="6" w:space="0" w:color="auto"/>
-            </w:tcBorders>
-            <w:shd w:val="clear" w:color="auto" w:fill="F79646"/>
-          </w:tcPr>
-          <w:p>
-            <w:pPr>
-              <w:jc w:val="center"/>
-              <w:rPr>
-                <w:b/>
-              </w:rPr>
-            </w:pPr>
-            <w:r>
-              <w:rPr>
-                <w:b/>
-              </w:rPr>
-              <w:t>Alerta</w:t>
-            </w:r>
-          </w:p>
-          <w:p>
-            <w:pPr>
-              <w:jc w:val="center"/>
-              <w:rPr>
-                <w:sz w:val="20"/>
-              </w:rPr>
-            </w:pPr>
-            <w:r>
-              <w:rPr>
-                <w:sz w:val="20"/>
-              </w:rPr>
-              <w:t>(escasez severa)</w:t>
-            </w:r>
-          </w:p>
-        </w:tc>
-        <w:tc>
-          <w:tcPr>
-            <w:tcW w:w="1497" w:type="dxa"/>
-            <w:tcBorders>
-              <w:top w:val="outset" w:sz="6" w:space="0" w:color="auto"/>
-              <w:right w:val="inset" w:sz="6" w:space="0" w:color="auto"/>
-            </w:tcBorders>
-            <w:shd w:val="clear" w:color="auto" w:fill="FF0000"/>
-          </w:tcPr>
-          <w:p>
-            <w:pPr>
-              <w:jc w:val="center"/>
-            </w:pPr>
-            <w:r>
-              <w:rPr>
-                <w:b/>
-              </w:rPr>
-              <w:t>Emergencia</w:t>
-            </w:r>
-            <w:r>
-              <w:rPr>
-                <w:b/>
-                <w:sz w:val="20"/>
-              </w:rPr>
-              <w:t xml:space="preserve"> </w:t>
-            </w:r>
-            <w:r>
-              <w:rPr>
-                <w:sz w:val="20"/>
-              </w:rPr>
-              <w:t>(escasez grave)</w:t>
-            </w:r>
-          </w:p>
-        </w:tc>
-      </w:tr>
-      <w:tr>
-        <w:trPr>
-          <w:jc w:val="center"/>
-        </w:trPr>
-        <w:tc>
-          <w:tcPr>
-            <w:tcW w:w="2261" w:type="dxa"/>
-            <w:shd w:val="clear" w:color="auto" w:fill="F2F2F2" w:themeFill="background1" w:themeFillShade="F2"/>
-          </w:tcPr>
-          <w:p>
-            <w:pPr>
-              <w:rPr>
-                <w:sz w:val="20"/>
-              </w:rPr>
-            </w:pPr>
-            <w:r>
-              <w:rPr>
-                <w:sz w:val="20"/>
-              </w:rPr>
-              <w:t>Valor del Índice de estado de la UTE</w:t>
-            </w:r>
-          </w:p>
-        </w:tc>
-        <w:tc>
-          <w:tcPr>
-            <w:tcW w:w="1452" w:type="dxa"/>
-            <w:tcBorders>
-              <w:left w:val="outset" w:sz="6" w:space="0" w:color="auto"/>
-              <w:bottom w:val="inset" w:sz="6" w:space="0" w:color="auto"/>
-            </w:tcBorders>
-            <w:vAlign w:val="center"/>
-          </w:tcPr>
-          <w:p>
-            <w:pPr>
-              <w:jc w:val="center"/>
-              <w:rPr>
-                <w:sz w:val="20"/>
-              </w:rPr>
-            </w:pPr>
-            <w:r>
-              <w:rPr>
-                <w:sz w:val="20"/>
-              </w:rPr>
-              <w:t xml:space="preserve">1≤ </w:t>
-            </w:r>
-            <w:proofErr w:type="spellStart"/>
-            <w:r>
-              <w:rPr>
-                <w:sz w:val="20"/>
-              </w:rPr>
-              <w:t>Ie</w:t>
-            </w:r>
-            <w:proofErr w:type="spellEnd"/>
-            <w:r>
-              <w:rPr>
-                <w:sz w:val="20"/>
-              </w:rPr>
-              <w:t xml:space="preserve"> &lt;0,5</w:t>
-            </w:r>
-          </w:p>
-        </w:tc>
-        <w:tc>
-          <w:tcPr>
-            <w:tcW w:w="1362" w:type="dxa"/>
-            <w:tcBorders>
-              <w:bottom w:val="inset" w:sz="6" w:space="0" w:color="auto"/>
-            </w:tcBorders>
-            <w:vAlign w:val="center"/>
-          </w:tcPr>
-          <w:p>
-            <w:pPr>
-              <w:jc w:val="center"/>
-              <w:rPr>
-                <w:sz w:val="20"/>
-              </w:rPr>
-            </w:pPr>
-            <w:r>
-              <w:rPr>
-                <w:sz w:val="20"/>
-              </w:rPr>
-              <w:t xml:space="preserve">0,5≤ </w:t>
-            </w:r>
-            <w:proofErr w:type="spellStart"/>
-            <w:r>
-              <w:rPr>
-                <w:sz w:val="20"/>
-              </w:rPr>
-              <w:t>Ie</w:t>
-            </w:r>
-            <w:proofErr w:type="spellEnd"/>
-            <w:r>
-              <w:rPr>
-                <w:sz w:val="20"/>
-              </w:rPr>
-              <w:t xml:space="preserve"> &lt;0,3</w:t>
-            </w:r>
-          </w:p>
-        </w:tc>
-        <w:tc>
-          <w:tcPr>
-            <w:tcW w:w="1446" w:type="dxa"/>
-            <w:tcBorders>
-              <w:bottom w:val="inset" w:sz="6" w:space="0" w:color="auto"/>
-            </w:tcBorders>
-            <w:vAlign w:val="center"/>
-          </w:tcPr>
-          <w:p>
-            <w:pPr>
-              <w:jc w:val="center"/>
-              <w:rPr>
-                <w:sz w:val="20"/>
-              </w:rPr>
-            </w:pPr>
-            <w:r>
-              <w:rPr>
-                <w:sz w:val="20"/>
-              </w:rPr>
-              <w:t xml:space="preserve">0,3≤ </w:t>
-            </w:r>
-            <w:proofErr w:type="spellStart"/>
-            <w:r>
-              <w:rPr>
-                <w:sz w:val="20"/>
-              </w:rPr>
-              <w:t>Ie</w:t>
-            </w:r>
-            <w:proofErr w:type="spellEnd"/>
-            <w:r>
-              <w:rPr>
-                <w:sz w:val="20"/>
-              </w:rPr>
-              <w:t xml:space="preserve"> &lt;0,15</w:t>
-            </w:r>
-          </w:p>
-        </w:tc>
-        <w:tc>
-          <w:tcPr>
-            <w:tcW w:w="1497" w:type="dxa"/>
-            <w:tcBorders>
-              <w:bottom w:val="inset" w:sz="6" w:space="0" w:color="auto"/>
-              <w:right w:val="inset" w:sz="6" w:space="0" w:color="auto"/>
-            </w:tcBorders>
-            <w:vAlign w:val="center"/>
-          </w:tcPr>
-          <w:p>
-            <w:pPr>
-              <w:jc w:val="center"/>
-              <w:rPr>
-                <w:sz w:val="20"/>
-              </w:rPr>
-            </w:pPr>
-            <w:r>
-              <w:rPr>
-                <w:sz w:val="20"/>
-              </w:rPr>
-              <w:t xml:space="preserve">0,15≤ </w:t>
-            </w:r>
-            <w:proofErr w:type="spellStart"/>
-            <w:r>
-              <w:rPr>
-                <w:sz w:val="20"/>
-              </w:rPr>
-              <w:t>Ie</w:t>
-            </w:r>
-            <w:proofErr w:type="spellEnd"/>
-            <w:r>
-              <w:rPr>
-                <w:sz w:val="20"/>
-              </w:rPr>
-              <w:t xml:space="preserve"> &lt;0</w:t>
-            </w:r>
-          </w:p>
-        </w:tc>
-      </w:tr>
-    </w:tbl>
-    <w:p>
-      <w:pPr>
-        <w:jc w:val="both"/>
-      </w:pPr>
-    </w:p>
-    <w:p>
-      <w:r>
-        <w:t xml:space="preserve">Las condiciones de entrada y salida de los escenarios </w:t>
-      </w:r>
-      <w:r>
-        <w:t>se muestran a continuación</w:t>
-      </w:r>
-      <w:r>
-        <w:t xml:space="preserve">: </w:t>
-      </w:r>
-    </w:p>
-    <w:p/>
-    <w:p/>
-    <w:p/>
-    <w:p/>
-    <w:p/>
-    <w:tbl>
-      <w:tblPr>
-        <w:tblStyle w:val="Tablaconcuadrcula"/>
-        <w:tblW w:w="0" w:type="auto"/>
-        <w:tblBorders>
-          <w:top w:val="outset" w:sz="6" w:space="0" w:color="auto"/>
-          <w:left w:val="outset" w:sz="6" w:space="0" w:color="auto"/>
-          <w:bottom w:val="outset" w:sz="6" w:space="0" w:color="auto"/>
-          <w:right w:val="outset" w:sz="6" w:space="0" w:color="auto"/>
-          <w:insideH w:val="outset" w:sz="6" w:space="0" w:color="auto"/>
-          <w:insideV w:val="outset" w:sz="6" w:space="0" w:color="auto"/>
-        </w:tblBorders>
-        <w:tblLook w:val="04A0" w:firstRow="1" w:lastRow="0" w:firstColumn="1" w:lastColumn="0" w:noHBand="0" w:noVBand="1"/>
-      </w:tblPr>
-      <w:tblGrid>
-        <w:gridCol w:w="1350"/>
-        <w:gridCol w:w="4929"/>
-        <w:gridCol w:w="2089"/>
-      </w:tblGrid>
-      <w:tr>
-        <w:tc>
-          <w:tcPr>
-            <w:tcW w:w="1350" w:type="dxa"/>
-            <w:tcBorders>
-              <w:top w:val="nil"/>
-              <w:left w:val="nil"/>
-              <w:bottom w:val="nil"/>
-            </w:tcBorders>
-            <w:vAlign w:val="center"/>
-          </w:tcPr>
-          <w:p/>
-        </w:tc>
-        <w:tc>
-          <w:tcPr>
-            <w:tcW w:w="7018" w:type="dxa"/>
-            <w:gridSpan w:val="2"/>
-            <w:vAlign w:val="center"/>
-          </w:tcPr>
-          <w:p>
-            <w:pPr>
-              <w:jc w:val="center"/>
-              <w:rPr>
-                <w:b/>
-              </w:rPr>
-            </w:pPr>
-            <w:r>
-              <w:rPr>
-                <w:b/>
-              </w:rPr>
-              <w:t>CONDICIONES DE ENTRADA</w:t>
-            </w:r>
-            <w:r>
-              <w:rPr>
-                <w:b/>
-              </w:rPr>
-              <w:t xml:space="preserve"> A LOS ESCENARIOS</w:t>
-            </w:r>
-          </w:p>
-        </w:tc>
-      </w:tr>
-      <w:tr>
-        <w:tc>
-          <w:tcPr>
-            <w:tcW w:w="1350" w:type="dxa"/>
-            <w:tcBorders>
-              <w:top w:val="nil"/>
-              <w:left w:val="nil"/>
-            </w:tcBorders>
-            <w:vAlign w:val="center"/>
-          </w:tcPr>
-          <w:p/>
-        </w:tc>
-        <w:tc>
-          <w:tcPr>
-            <w:tcW w:w="4929" w:type="dxa"/>
-            <w:vAlign w:val="center"/>
-          </w:tcPr>
-          <w:p>
-            <w:pPr>
-              <w:jc w:val="center"/>
-              <w:rPr>
-                <w:b/>
-              </w:rPr>
-            </w:pPr>
-            <w:r>
-              <w:rPr>
-                <w:b/>
-              </w:rPr>
-              <w:t>Valor del índice y periodo a considerar</w:t>
-            </w:r>
-          </w:p>
-        </w:tc>
-        <w:tc>
-          <w:tcPr>
-            <w:tcW w:w="2049" w:type="dxa"/>
-            <w:vAlign w:val="center"/>
-          </w:tcPr>
-          <w:p>
-            <w:pPr>
-              <w:jc w:val="center"/>
-              <w:rPr>
-                <w:b/>
-              </w:rPr>
-            </w:pPr>
-            <w:r>
-              <w:rPr>
-                <w:b/>
-              </w:rPr>
-              <w:t>Escenario de entrada</w:t>
-            </w:r>
-          </w:p>
-        </w:tc>
-      </w:tr>
-      <w:tr>
-        <w:tc>
-          <w:tcPr>
-            <w:tcW w:w="1350" w:type="dxa"/>
-            <w:vMerge w:val="restart"/>
-            <w:shd w:val="clear" w:color="auto" w:fill="00B050"/>
-            <w:vAlign w:val="center"/>
-          </w:tcPr>
-          <w:p>
-            <w:pPr>
-              <w:jc w:val="center"/>
-            </w:pPr>
-            <w:r>
-              <w:t>Normalidad</w:t>
-            </w:r>
-          </w:p>
-        </w:tc>
-        <w:tc>
-          <w:tcPr>
-            <w:tcW w:w="4929" w:type="dxa"/>
-            <w:vAlign w:val="center"/>
-          </w:tcPr>
-          <w:p>
-            <w:r>
-              <w:t>[0,5;0,3] durante 2 meses consecutivos o &lt;0,3 uno de ellos</w:t>
-            </w:r>
-          </w:p>
-        </w:tc>
-        <w:tc>
-          <w:tcPr>
-            <w:tcW w:w="2049" w:type="dxa"/>
-            <w:shd w:val="clear" w:color="auto" w:fill="FFFF00"/>
-            <w:vAlign w:val="center"/>
-          </w:tcPr>
-          <w:p>
-            <w:pPr>
-              <w:jc w:val="center"/>
-            </w:pPr>
-            <w:r>
-              <w:t>Prealerta</w:t>
-            </w:r>
-          </w:p>
-        </w:tc>
-      </w:tr>
-      <w:tr>
-        <w:tc>
-          <w:tcPr>
-            <w:tcW w:w="1350" w:type="dxa"/>
-            <w:vMerge/>
-            <w:shd w:val="clear" w:color="auto" w:fill="00B050"/>
-            <w:vAlign w:val="center"/>
-          </w:tcPr>
-          <w:p>
-            <w:pPr>
-              <w:jc w:val="center"/>
-            </w:pPr>
-          </w:p>
-        </w:tc>
-        <w:tc>
-          <w:tcPr>
-            <w:tcW w:w="4929" w:type="dxa"/>
-            <w:vAlign w:val="center"/>
-          </w:tcPr>
-          <w:p>
-            <w:r>
-              <w:t>[0,5;0,3] durante 2 meses consecutivos o &lt;0,15 uno de ellos</w:t>
-            </w:r>
-          </w:p>
-        </w:tc>
-        <w:tc>
-          <w:tcPr>
-            <w:tcW w:w="2049" w:type="dxa"/>
-            <w:shd w:val="clear" w:color="auto" w:fill="F79646"/>
-            <w:vAlign w:val="center"/>
-          </w:tcPr>
-          <w:p>
-            <w:pPr>
-              <w:jc w:val="center"/>
-            </w:pPr>
-            <w:r>
-              <w:t>Alerta</w:t>
-            </w:r>
-          </w:p>
-        </w:tc>
-      </w:tr>
-      <w:tr>
-        <w:tc>
-          <w:tcPr>
-            <w:tcW w:w="1350" w:type="dxa"/>
-            <w:vMerge/>
-            <w:shd w:val="clear" w:color="auto" w:fill="00B050"/>
-            <w:vAlign w:val="center"/>
-          </w:tcPr>
-          <w:p>
-            <w:pPr>
-              <w:jc w:val="center"/>
-            </w:pPr>
-          </w:p>
-        </w:tc>
-        <w:tc>
-          <w:tcPr>
-            <w:tcW w:w="4929" w:type="dxa"/>
-            <w:vAlign w:val="center"/>
-          </w:tcPr>
-          <w:p>
-            <w:r>
-              <w:t>&lt;0,15 durante 2 meses consecutivos</w:t>
-            </w:r>
-          </w:p>
-        </w:tc>
-        <w:tc>
-          <w:tcPr>
-            <w:tcW w:w="2049" w:type="dxa"/>
-            <w:shd w:val="clear" w:color="auto" w:fill="FF0000"/>
-            <w:vAlign w:val="center"/>
-          </w:tcPr>
-          <w:p>
-            <w:pPr>
-              <w:jc w:val="center"/>
-            </w:pPr>
-            <w:r>
-              <w:t>Emergencia</w:t>
-            </w:r>
-          </w:p>
-        </w:tc>
-      </w:tr>
-      <w:tr>
-        <w:tc>
-          <w:tcPr>
-            <w:tcW w:w="1350" w:type="dxa"/>
-            <w:vMerge w:val="restart"/>
-            <w:shd w:val="clear" w:color="auto" w:fill="FFFF00"/>
-            <w:vAlign w:val="center"/>
-          </w:tcPr>
-          <w:p>
-            <w:pPr>
-              <w:jc w:val="center"/>
-            </w:pPr>
-            <w:r>
-              <w:t>Prealerta</w:t>
-            </w:r>
-          </w:p>
-        </w:tc>
-        <w:tc>
-          <w:tcPr>
-            <w:tcW w:w="4929" w:type="dxa"/>
-            <w:vAlign w:val="center"/>
-          </w:tcPr>
-          <w:p>
-            <w:r>
-              <w:t>[0,3;0,15] durante 2 meses consecutivos o &lt;0,15 uno de ellos</w:t>
-            </w:r>
-          </w:p>
-        </w:tc>
-        <w:tc>
-          <w:tcPr>
-            <w:tcW w:w="2049" w:type="dxa"/>
-            <w:shd w:val="clear" w:color="auto" w:fill="F79646"/>
-            <w:vAlign w:val="center"/>
-          </w:tcPr>
-          <w:p>
-            <w:pPr>
-              <w:jc w:val="center"/>
-            </w:pPr>
-            <w:r>
-              <w:t>Alerta</w:t>
-            </w:r>
-          </w:p>
-        </w:tc>
-      </w:tr>
-      <w:tr>
-        <w:tc>
-          <w:tcPr>
-            <w:tcW w:w="1350" w:type="dxa"/>
-            <w:vMerge/>
-            <w:shd w:val="clear" w:color="auto" w:fill="FFFF00"/>
-            <w:vAlign w:val="center"/>
-          </w:tcPr>
-          <w:p>
-            <w:pPr>
-              <w:jc w:val="center"/>
-            </w:pPr>
-          </w:p>
-        </w:tc>
-        <w:tc>
-          <w:tcPr>
-            <w:tcW w:w="4929" w:type="dxa"/>
-            <w:vAlign w:val="center"/>
-          </w:tcPr>
-          <w:p>
-            <w:r>
-              <w:t>&lt;0,15 durante 2 meses consecutivos</w:t>
-            </w:r>
-          </w:p>
-        </w:tc>
-        <w:tc>
-          <w:tcPr>
-            <w:tcW w:w="2049" w:type="dxa"/>
-            <w:shd w:val="clear" w:color="auto" w:fill="FF0000"/>
-            <w:vAlign w:val="center"/>
-          </w:tcPr>
-          <w:p>
-            <w:pPr>
-              <w:jc w:val="center"/>
-            </w:pPr>
-            <w:r>
-              <w:t>Emergencia</w:t>
-            </w:r>
-          </w:p>
-        </w:tc>
-      </w:tr>
-      <w:tr>
-        <w:tc>
-          <w:tcPr>
-            <w:tcW w:w="1350" w:type="dxa"/>
-            <w:shd w:val="clear" w:color="auto" w:fill="F79646"/>
-            <w:vAlign w:val="center"/>
-          </w:tcPr>
-          <w:p>
-            <w:pPr>
-              <w:jc w:val="center"/>
-            </w:pPr>
-            <w:r>
-              <w:t>Alerta</w:t>
-            </w:r>
-          </w:p>
-        </w:tc>
-        <w:tc>
-          <w:tcPr>
-            <w:tcW w:w="4929" w:type="dxa"/>
-            <w:vAlign w:val="center"/>
-          </w:tcPr>
-          <w:p>
-            <w:r>
-              <w:t>&lt;0,15 durante 2 meses consecutivos</w:t>
-            </w:r>
-          </w:p>
-        </w:tc>
-        <w:tc>
-          <w:tcPr>
-            <w:tcW w:w="2049" w:type="dxa"/>
-            <w:shd w:val="clear" w:color="auto" w:fill="FF0000"/>
-            <w:vAlign w:val="center"/>
-          </w:tcPr>
-          <w:p>
-            <w:pPr>
-              <w:jc w:val="center"/>
-            </w:pPr>
-            <w:r>
-              <w:t>Emergencia</w:t>
-            </w:r>
-          </w:p>
-        </w:tc>
-      </w:tr>
-      <w:tr>
-        <w:tc>
-          <w:tcPr>
-            <w:tcW w:w="1350" w:type="dxa"/>
-            <w:shd w:val="clear" w:color="auto" w:fill="FF0000"/>
-            <w:vAlign w:val="center"/>
-          </w:tcPr>
-          <w:p>
-            <w:pPr>
-              <w:jc w:val="center"/>
-            </w:pPr>
-            <w:r>
-              <w:t>Emergencia</w:t>
-            </w:r>
-          </w:p>
-        </w:tc>
-        <w:tc>
-          <w:tcPr>
-            <w:tcW w:w="4929" w:type="dxa"/>
-            <w:vAlign w:val="center"/>
-          </w:tcPr>
-          <w:p>
-            <w:pPr>
-              <w:jc w:val="center"/>
-            </w:pPr>
-            <w:r>
-              <w:t>---</w:t>
-            </w:r>
-          </w:p>
-        </w:tc>
-        <w:tc>
-          <w:tcPr>
-            <w:tcW w:w="2049" w:type="dxa"/>
-            <w:shd w:val="clear" w:color="auto" w:fill="FF0000"/>
-            <w:vAlign w:val="center"/>
-          </w:tcPr>
-          <w:p>
-            <w:pPr>
-              <w:jc w:val="center"/>
-            </w:pPr>
-            <w:r>
-              <w:t>---</w:t>
-            </w:r>
-          </w:p>
-        </w:tc>
-      </w:tr>
-    </w:tbl>
-    <w:p/>
-    <w:tbl>
-      <w:tblPr>
-        <w:tblStyle w:val="Tablaconcuadrcula"/>
-        <w:tblW w:w="0" w:type="auto"/>
-        <w:tblBorders>
-          <w:top w:val="outset" w:sz="6" w:space="0" w:color="auto"/>
-          <w:left w:val="outset" w:sz="6" w:space="0" w:color="auto"/>
-          <w:bottom w:val="outset" w:sz="6" w:space="0" w:color="auto"/>
-          <w:right w:val="outset" w:sz="6" w:space="0" w:color="auto"/>
-          <w:insideH w:val="outset" w:sz="6" w:space="0" w:color="auto"/>
-          <w:insideV w:val="outset" w:sz="6" w:space="0" w:color="auto"/>
-        </w:tblBorders>
-        <w:tblLook w:val="04A0" w:firstRow="1" w:lastRow="0" w:firstColumn="1" w:lastColumn="0" w:noHBand="0" w:noVBand="1"/>
-      </w:tblPr>
-      <w:tblGrid>
-        <w:gridCol w:w="1358"/>
-        <w:gridCol w:w="2086"/>
-        <w:gridCol w:w="2781"/>
-        <w:gridCol w:w="2143"/>
-      </w:tblGrid>
-      <w:tr>
-        <w:tc>
-          <w:tcPr>
-            <w:tcW w:w="1358" w:type="dxa"/>
-            <w:tcBorders>
-              <w:top w:val="nil"/>
-              <w:left w:val="nil"/>
-              <w:bottom w:val="nil"/>
-            </w:tcBorders>
-            <w:vAlign w:val="center"/>
-          </w:tcPr>
-          <w:p/>
-        </w:tc>
-        <w:tc>
-          <w:tcPr>
-            <w:tcW w:w="7010" w:type="dxa"/>
-            <w:gridSpan w:val="3"/>
-            <w:vAlign w:val="center"/>
-          </w:tcPr>
-          <w:p>
-            <w:pPr>
-              <w:jc w:val="center"/>
-              <w:rPr>
-                <w:b/>
-              </w:rPr>
-            </w:pPr>
-            <w:r>
-              <w:rPr>
-                <w:b/>
-              </w:rPr>
-              <w:t>CONDICIONES DE SALIDA</w:t>
-            </w:r>
-            <w:r>
-              <w:rPr>
-                <w:b/>
-              </w:rPr>
-              <w:t xml:space="preserve"> DE LOS ESCENARIOS</w:t>
-            </w:r>
-          </w:p>
-        </w:tc>
-      </w:tr>
-      <w:tr>
-        <w:tc>
-          <w:tcPr>
-            <w:tcW w:w="1358" w:type="dxa"/>
-            <w:tcBorders>
-              <w:top w:val="nil"/>
-              <w:left w:val="nil"/>
-            </w:tcBorders>
-            <w:vAlign w:val="center"/>
-          </w:tcPr>
-          <w:p/>
-        </w:tc>
-        <w:tc>
-          <w:tcPr>
-            <w:tcW w:w="2086" w:type="dxa"/>
-            <w:vAlign w:val="center"/>
-          </w:tcPr>
-          <w:p>
-            <w:pPr>
-              <w:jc w:val="center"/>
-              <w:rPr>
-                <w:b/>
-              </w:rPr>
-            </w:pPr>
-            <w:r>
-              <w:rPr>
-                <w:b/>
-              </w:rPr>
-              <w:t>Durante</w:t>
-            </w:r>
-          </w:p>
-        </w:tc>
-        <w:tc>
-          <w:tcPr>
-            <w:tcW w:w="2781" w:type="dxa"/>
-            <w:vAlign w:val="center"/>
-          </w:tcPr>
-          <w:p>
-            <w:pPr>
-              <w:jc w:val="center"/>
-              <w:rPr>
-                <w:b/>
-              </w:rPr>
-            </w:pPr>
-            <w:r>
-              <w:rPr>
-                <w:b/>
-              </w:rPr>
-              <w:t>Condición Índice de Estado</w:t>
-            </w:r>
-          </w:p>
-        </w:tc>
-        <w:tc>
-          <w:tcPr>
-            <w:tcW w:w="2063" w:type="dxa"/>
-            <w:vAlign w:val="center"/>
-          </w:tcPr>
-          <w:p>
-            <w:pPr>
-              <w:jc w:val="center"/>
-              <w:rPr>
-                <w:b/>
-              </w:rPr>
-            </w:pPr>
-            <w:r>
-              <w:rPr>
-                <w:b/>
-              </w:rPr>
-              <w:t>Escenario de salida</w:t>
-            </w:r>
-          </w:p>
-        </w:tc>
-      </w:tr>
-      <w:tr>
-        <w:tc>
-          <w:tcPr>
-            <w:tcW w:w="1358" w:type="dxa"/>
-            <w:shd w:val="clear" w:color="auto" w:fill="00B050"/>
-            <w:vAlign w:val="center"/>
-          </w:tcPr>
-          <w:p>
-            <w:pPr>
-              <w:jc w:val="center"/>
-            </w:pPr>
-            <w:r>
-              <w:t>Normalidad</w:t>
-            </w:r>
-          </w:p>
-        </w:tc>
-        <w:tc>
-          <w:tcPr>
-            <w:tcW w:w="2086" w:type="dxa"/>
-            <w:vAlign w:val="center"/>
-          </w:tcPr>
-          <w:p>
-            <w:pPr>
-              <w:jc w:val="center"/>
-            </w:pPr>
-            <w:r>
-              <w:t>--</w:t>
-            </w:r>
-          </w:p>
-        </w:tc>
-        <w:tc>
-          <w:tcPr>
-            <w:tcW w:w="2781" w:type="dxa"/>
-            <w:vAlign w:val="center"/>
-          </w:tcPr>
-          <w:p>
-            <w:pPr>
-              <w:jc w:val="center"/>
-            </w:pPr>
-            <w:r>
-              <w:t>--</w:t>
-            </w:r>
-          </w:p>
-        </w:tc>
-        <w:tc>
-          <w:tcPr>
-            <w:tcW w:w="2063" w:type="dxa"/>
-            <w:shd w:val="clear" w:color="auto" w:fill="00B050"/>
-            <w:vAlign w:val="center"/>
-          </w:tcPr>
-          <w:p>
-            <w:pPr>
-              <w:jc w:val="center"/>
-            </w:pPr>
-            <w:r>
-              <w:t>--</w:t>
-            </w:r>
-          </w:p>
-        </w:tc>
-      </w:tr>
-      <w:tr>
-        <w:tc>
-          <w:tcPr>
-            <w:tcW w:w="1358" w:type="dxa"/>
-            <w:shd w:val="clear" w:color="auto" w:fill="FFFF00"/>
-            <w:vAlign w:val="center"/>
-          </w:tcPr>
-          <w:p>
-            <w:pPr>
-              <w:jc w:val="center"/>
-            </w:pPr>
-            <w:r>
-              <w:t>Prealerta</w:t>
-            </w:r>
-          </w:p>
-        </w:tc>
-        <w:tc>
-          <w:tcPr>
-            <w:tcW w:w="2086" w:type="dxa"/>
-            <w:vAlign w:val="center"/>
-          </w:tcPr>
-          <w:p>
-            <w:pPr>
-              <w:jc w:val="center"/>
-            </w:pPr>
-            <w:r>
-              <w:t>1 mes</w:t>
-            </w:r>
-          </w:p>
-        </w:tc>
-        <w:tc>
-          <w:tcPr>
-            <w:tcW w:w="2781" w:type="dxa"/>
-            <w:vAlign w:val="center"/>
-          </w:tcPr>
-          <w:p>
-            <w:pPr>
-              <w:jc w:val="center"/>
-            </w:pPr>
-            <w:r>
-              <w:t>≥ 0,5</w:t>
-            </w:r>
-          </w:p>
-        </w:tc>
-        <w:tc>
-          <w:tcPr>
-            <w:tcW w:w="2063" w:type="dxa"/>
-            <w:shd w:val="clear" w:color="auto" w:fill="00B050"/>
-            <w:vAlign w:val="center"/>
-          </w:tcPr>
-          <w:p>
-            <w:pPr>
-              <w:jc w:val="center"/>
-            </w:pPr>
-            <w:r>
-              <w:t>Normalidad</w:t>
-            </w:r>
-          </w:p>
-        </w:tc>
-      </w:tr>
-      <w:tr>
-        <w:tc>
-          <w:tcPr>
-            <w:tcW w:w="1358" w:type="dxa"/>
-            <w:vMerge w:val="restart"/>
-            <w:shd w:val="clear" w:color="auto" w:fill="F79646"/>
-            <w:vAlign w:val="center"/>
-          </w:tcPr>
-          <w:p>
-            <w:pPr>
-              <w:jc w:val="center"/>
-            </w:pPr>
-            <w:r>
-              <w:t>Alerta</w:t>
-            </w:r>
-          </w:p>
-        </w:tc>
-        <w:tc>
-          <w:tcPr>
-            <w:tcW w:w="2086" w:type="dxa"/>
-            <w:vAlign w:val="center"/>
-          </w:tcPr>
-          <w:p>
-            <w:pPr>
-              <w:jc w:val="center"/>
-            </w:pPr>
-            <w:r>
-              <w:t>1 mes</w:t>
-            </w:r>
-          </w:p>
-        </w:tc>
-        <w:tc>
-          <w:tcPr>
-            <w:tcW w:w="2781" w:type="dxa"/>
-            <w:vAlign w:val="center"/>
-          </w:tcPr>
-          <w:p>
-            <w:pPr>
-              <w:jc w:val="center"/>
-            </w:pPr>
-            <w:r>
-              <w:t>≥ 0,5</w:t>
-            </w:r>
-          </w:p>
-        </w:tc>
-        <w:tc>
-          <w:tcPr>
-            <w:tcW w:w="2063" w:type="dxa"/>
-            <w:shd w:val="clear" w:color="auto" w:fill="00B050"/>
-            <w:vAlign w:val="center"/>
-          </w:tcPr>
-          <w:p>
-            <w:pPr>
-              <w:jc w:val="center"/>
-            </w:pPr>
-            <w:r>
-              <w:t>Normalidad</w:t>
-            </w:r>
-          </w:p>
-        </w:tc>
-      </w:tr>
-      <w:tr>
-        <w:tc>
-          <w:tcPr>
-            <w:tcW w:w="1358" w:type="dxa"/>
-            <w:vMerge/>
-            <w:shd w:val="clear" w:color="auto" w:fill="F79646"/>
-            <w:vAlign w:val="center"/>
-          </w:tcPr>
-          <w:p>
-            <w:pPr>
-              <w:jc w:val="center"/>
-            </w:pPr>
-          </w:p>
-        </w:tc>
-        <w:tc>
-          <w:tcPr>
-            <w:tcW w:w="2086" w:type="dxa"/>
-            <w:vAlign w:val="center"/>
-          </w:tcPr>
-          <w:p>
-            <w:pPr>
-              <w:jc w:val="center"/>
-            </w:pPr>
-            <w:r>
-              <w:t>1 mes</w:t>
-            </w:r>
-          </w:p>
-        </w:tc>
-        <w:tc>
-          <w:tcPr>
-            <w:tcW w:w="2781" w:type="dxa"/>
-            <w:vAlign w:val="center"/>
-          </w:tcPr>
-          <w:p>
-            <w:pPr>
-              <w:jc w:val="center"/>
-            </w:pPr>
-            <w:r>
-              <w:t>[0,5;0,3]</w:t>
-            </w:r>
-          </w:p>
-        </w:tc>
-        <w:tc>
-          <w:tcPr>
-            <w:tcW w:w="2063" w:type="dxa"/>
-            <w:shd w:val="clear" w:color="auto" w:fill="FFFF00"/>
-            <w:vAlign w:val="center"/>
-          </w:tcPr>
-          <w:p>
-            <w:pPr>
-              <w:jc w:val="center"/>
-            </w:pPr>
-            <w:r>
-              <w:t>Prealerta</w:t>
-            </w:r>
-          </w:p>
-        </w:tc>
-      </w:tr>
-      <w:tr>
-        <w:tc>
-          <w:tcPr>
-            <w:tcW w:w="1358" w:type="dxa"/>
-            <w:vMerge w:val="restart"/>
-            <w:shd w:val="clear" w:color="auto" w:fill="FF0000"/>
-            <w:vAlign w:val="center"/>
-          </w:tcPr>
-          <w:p>
-            <w:pPr>
-              <w:jc w:val="center"/>
-            </w:pPr>
-            <w:r>
-              <w:t>Emergencia</w:t>
-            </w:r>
-          </w:p>
-        </w:tc>
-        <w:tc>
-          <w:tcPr>
-            <w:tcW w:w="2086" w:type="dxa"/>
-            <w:vAlign w:val="center"/>
-          </w:tcPr>
-          <w:p>
-            <w:pPr>
-              <w:jc w:val="center"/>
-            </w:pPr>
-            <w:r>
-              <w:t>1 mes</w:t>
-            </w:r>
-          </w:p>
-        </w:tc>
-        <w:tc>
-          <w:tcPr>
-            <w:tcW w:w="2781" w:type="dxa"/>
-            <w:vAlign w:val="center"/>
-          </w:tcPr>
-          <w:p>
-            <w:pPr>
-              <w:jc w:val="center"/>
-            </w:pPr>
-            <w:r>
-              <w:t>≥ 0,5</w:t>
-            </w:r>
-          </w:p>
-        </w:tc>
-        <w:tc>
-          <w:tcPr>
-            <w:tcW w:w="2063" w:type="dxa"/>
-            <w:shd w:val="clear" w:color="auto" w:fill="00B050"/>
-            <w:vAlign w:val="center"/>
-          </w:tcPr>
-          <w:p>
-            <w:pPr>
-              <w:jc w:val="center"/>
-            </w:pPr>
-            <w:r>
-              <w:t>Normalidad</w:t>
-            </w:r>
-          </w:p>
-        </w:tc>
-      </w:tr>
-      <w:tr>
-        <w:tc>
-          <w:tcPr>
-            <w:tcW w:w="1358" w:type="dxa"/>
-            <w:vMerge/>
-            <w:shd w:val="clear" w:color="auto" w:fill="FF0000"/>
-            <w:vAlign w:val="center"/>
-          </w:tcPr>
-          <w:p/>
-        </w:tc>
-        <w:tc>
-          <w:tcPr>
-            <w:tcW w:w="2086" w:type="dxa"/>
-            <w:vAlign w:val="center"/>
-          </w:tcPr>
-          <w:p>
-            <w:pPr>
-              <w:jc w:val="center"/>
-            </w:pPr>
-            <w:r>
-              <w:t>1 mes</w:t>
-            </w:r>
-          </w:p>
-        </w:tc>
-        <w:tc>
-          <w:tcPr>
-            <w:tcW w:w="2781" w:type="dxa"/>
-            <w:vAlign w:val="center"/>
-          </w:tcPr>
-          <w:p>
-            <w:pPr>
-              <w:jc w:val="center"/>
-            </w:pPr>
-            <w:r>
-              <w:t>[0,5;0,3]</w:t>
-            </w:r>
-          </w:p>
-        </w:tc>
-        <w:tc>
-          <w:tcPr>
-            <w:tcW w:w="2063" w:type="dxa"/>
-            <w:shd w:val="clear" w:color="auto" w:fill="FFFF00"/>
-            <w:vAlign w:val="center"/>
-          </w:tcPr>
-          <w:p>
-            <w:pPr>
-              <w:jc w:val="center"/>
-            </w:pPr>
-            <w:r>
-              <w:t>Prealerta</w:t>
-            </w:r>
-          </w:p>
-        </w:tc>
-      </w:tr>
-      <w:tr>
-        <w:tc>
-          <w:tcPr>
-            <w:tcW w:w="1358" w:type="dxa"/>
-            <w:vMerge/>
-            <w:shd w:val="clear" w:color="auto" w:fill="FF0000"/>
-            <w:vAlign w:val="center"/>
-          </w:tcPr>
-          <w:p/>
-        </w:tc>
-        <w:tc>
-          <w:tcPr>
-            <w:tcW w:w="2086" w:type="dxa"/>
-            <w:vAlign w:val="center"/>
-          </w:tcPr>
-          <w:p>
-            <w:pPr>
-              <w:jc w:val="center"/>
-            </w:pPr>
-            <w:r>
-              <w:t>1 mes</w:t>
-            </w:r>
-          </w:p>
-        </w:tc>
-        <w:tc>
-          <w:tcPr>
-            <w:tcW w:w="2781" w:type="dxa"/>
-            <w:vAlign w:val="center"/>
-          </w:tcPr>
-          <w:p>
-            <w:pPr>
-              <w:jc w:val="center"/>
-            </w:pPr>
-            <w:r>
-              <w:t>[0,3;0,15]</w:t>
-            </w:r>
-          </w:p>
-        </w:tc>
-        <w:tc>
-          <w:tcPr>
-            <w:tcW w:w="2063" w:type="dxa"/>
-            <w:shd w:val="clear" w:color="auto" w:fill="F79646"/>
-            <w:vAlign w:val="center"/>
-          </w:tcPr>
-          <w:p>
-            <w:pPr>
-              <w:jc w:val="center"/>
-            </w:pPr>
-            <w:r>
-              <w:t>Alerta</w:t>
-            </w:r>
-          </w:p>
-        </w:tc>
-      </w:tr>
-    </w:tbl>
     <w:p>
       <w:pPr>
         <w:jc w:val="both"/>
@@ -2217,33 +836,17 @@
         </w:numPr>
         <w:jc w:val="both"/>
       </w:pPr>
-      <w:bookmarkStart w:id="6" w:name="_Toc212646221"/>
-      <w:r>
-        <w:t xml:space="preserve">MAPA DE ESTADO DE LOS </w:t>
-      </w:r>
-      <w:bookmarkStart w:id="7" w:name="_Hlk207891697"/>
-      <w:r>
-        <w:t>ESCENARIOS DE ESCASEZ</w:t>
-      </w:r>
+      <w:bookmarkStart w:id="6" w:name="_Toc209111342"/>
+      <w:bookmarkStart w:id="7" w:name="_Toc213488165"/>
+      <w:r>
+        <w:t>MAPA DE ESTADO DE LOS ESCENARIOS DE SEQUÍA Y EVOLUCIÓN DE LOS INDICADORES POR UTS</w:t>
+      </w:r>
+      <w:bookmarkEnd w:id="6"/>
       <w:bookmarkEnd w:id="7"/>
-      <w:r>
-        <w:t xml:space="preserve"> </w:t>
-      </w:r>
-      <w:r>
-        <w:t>Y EVOLUCIÓN DE LOS INDICADORES POR UT</w:t>
-      </w:r>
-      <w:r>
-        <w:t>E</w:t>
-      </w:r>
-      <w:bookmarkEnd w:id="6"/>
     </w:p>
     <w:p>
       <w:pPr>
-        <w:jc w:val="both"/>
-      </w:pPr>
-    </w:p>
-    <w:p>
-      <w:pPr>
+        <w:spacing w:before="120" w:after="120" w:line="276" w:lineRule="auto"/>
         <w:jc w:val="both"/>
         <w:sectPr>
           <w:headerReference w:type="default" r:id="rId9"/>
@@ -2257,24 +860,10 @@
         </w:sectPr>
       </w:pPr>
       <w:r>
-        <w:t xml:space="preserve">A continuación, se incluye un mapa de la demarcación en el que se representan las diferentes UTE en función del </w:t>
-      </w:r>
-      <w:r>
-        <w:t>escenario de</w:t>
-      </w:r>
-      <w:r>
-        <w:t xml:space="preserve"> escasez </w:t>
-      </w:r>
-      <w:bookmarkStart w:id="8" w:name="_Hlk209104264"/>
-      <w:r>
-        <w:t>alcanzado durante el</w:t>
-      </w:r>
-      <w:r>
-        <w:t xml:space="preserve"> mes objeto del presente informe y una tabla que recoge la evolución de los indicadores desde el inicio del año hidrológic</w:t>
-      </w:r>
-      <w:bookmarkEnd w:id="8"/>
-      <w:r>
-        <w:t>o.</w:t>
+        <w:t>A continuación, se incluye una tabla que incluye un mapa de la demarcación en el que se representan las diferentes UTS y la evolución de los indicadores de sequía desde el inicio del año hidrológico. Cuando el valor del índice de estado se corresponde con un escenario de sequía prolongada (&lt;0,3), se resalta en rojo</w:t>
+      </w:r>
+      <w:r>
+        <w:t>.</w:t>
       </w:r>
     </w:p>
     <w:p/>

</xml_diff>